<commit_message>
worked on butter ham
</commit_message>
<xml_diff>
--- a/Story Material/Character Folder/Xenus/Hammy.docx
+++ b/Story Material/Character Folder/Xenus/Hammy.docx
@@ -28,13 +28,25 @@
       <w:r>
         <w:t>male</w:t>
       </w:r>
+      <w:r>
+        <w:t xml:space="preserve"> </w:t>
+      </w:r>
     </w:p>
     <w:p>
       <w:r>
         <w:t xml:space="preserve">personality: </w:t>
       </w:r>
       <w:r>
-        <w:t xml:space="preserve">Likes cute things, territorial, likes to be the alpha male, likes to compete in a 1v1 scenario only, </w:t>
+        <w:t xml:space="preserve">Likes cute things, likes to compete in </w:t>
+      </w:r>
+      <w:r>
+        <w:t xml:space="preserve">fair fights, </w:t>
+      </w:r>
+      <w:r>
+        <w:t xml:space="preserve">dislikes long plans and uses instincts a lot. </w:t>
+      </w:r>
+      <w:r>
+        <w:t xml:space="preserve"> Buttery Ham mostly cares about having fun and joking around with others. </w:t>
       </w:r>
     </w:p>
     <w:p>
@@ -49,77 +61,369 @@
       <w:r>
         <w:t xml:space="preserve">backstory: </w:t>
       </w:r>
+      <w:r>
+        <w:t xml:space="preserve">Trained by </w:t>
+      </w:r>
       <w:proofErr w:type="spellStart"/>
       <w:r>
-        <w:t>self proclaim</w:t>
+        <w:t>fif</w:t>
       </w:r>
       <w:proofErr w:type="spellEnd"/>
       <w:r>
-        <w:t xml:space="preserve"> student of </w:t>
+        <w:t xml:space="preserve"> </w:t>
       </w:r>
       <w:proofErr w:type="spellStart"/>
       <w:r>
+        <w:t>fywn</w:t>
+      </w:r>
+      <w:proofErr w:type="spellEnd"/>
+      <w:r>
+        <w:t xml:space="preserve"> </w:t>
+      </w:r>
+      <w:proofErr w:type="spellStart"/>
+      <w:r>
+        <w:t>lu</w:t>
+      </w:r>
+      <w:proofErr w:type="spellEnd"/>
+      <w:r>
+        <w:t xml:space="preserve"> and eventually challenging </w:t>
+      </w:r>
+      <w:proofErr w:type="spellStart"/>
+      <w:r>
+        <w:t>asta</w:t>
+      </w:r>
+      <w:proofErr w:type="spellEnd"/>
+      <w:r>
+        <w:t xml:space="preserve"> and losing</w:t>
+      </w:r>
+    </w:p>
+    <w:p>
+      <w:r>
+        <w:t xml:space="preserve">rank: </w:t>
+      </w:r>
+      <w:r>
+        <w:t xml:space="preserve">A+ </w:t>
+      </w:r>
+    </w:p>
+    <w:p>
+      <w:r>
+        <w:t>strength:</w:t>
+      </w:r>
+      <w:r>
+        <w:t xml:space="preserve"> </w:t>
+      </w:r>
+      <w:r>
+        <w:t xml:space="preserve">uses </w:t>
+      </w:r>
+      <w:r>
+        <w:t>a laser</w:t>
+      </w:r>
+      <w:r>
+        <w:t xml:space="preserve"> blade (think moonlight blade)</w:t>
+      </w:r>
+      <w:r>
+        <w:t xml:space="preserve"> on left </w:t>
+      </w:r>
+      <w:r>
+        <w:t>and a cannon that can be equipped at any time on the other hand.</w:t>
+      </w:r>
+    </w:p>
+    <w:p>
+      <w:r>
+        <w:t>i</w:t>
+      </w:r>
+      <w:r>
+        <w:t xml:space="preserve">nteraction with main character: </w:t>
+      </w:r>
+      <w:r>
+        <w:t xml:space="preserve"> </w:t>
+      </w:r>
+      <w:r>
+        <w:t xml:space="preserve">meets him </w:t>
+      </w:r>
+      <w:r>
+        <w:t>later</w:t>
+      </w:r>
+      <w:r>
+        <w:t xml:space="preserve"> after </w:t>
+      </w:r>
+      <w:proofErr w:type="spellStart"/>
+      <w:r>
+        <w:t>Shawdos</w:t>
+      </w:r>
+      <w:proofErr w:type="spellEnd"/>
+      <w:r>
+        <w:t xml:space="preserve"> of Ra was introduced</w:t>
+      </w:r>
+      <w:r>
+        <w:t>. He liked the main character after shooting magic at him and him</w:t>
+      </w:r>
+      <w:r>
+        <w:t xml:space="preserve"> teleporting</w:t>
+      </w:r>
+      <w:r>
+        <w:t>.</w:t>
+      </w:r>
+      <w:r>
+        <w:t xml:space="preserve"> </w:t>
+      </w:r>
+      <w:r>
+        <w:t xml:space="preserve">He also caught interest </w:t>
+      </w:r>
+      <w:r>
+        <w:t>in Shin Shining after meeting the main character</w:t>
+      </w:r>
+      <w:r>
+        <w:t xml:space="preserve"> thinking he looks cool. </w:t>
+      </w:r>
+    </w:p>
+    <w:p>
+      <w:r>
+        <w:t xml:space="preserve">likes: </w:t>
+      </w:r>
+      <w:r>
+        <w:t>Ham likes strong</w:t>
+      </w:r>
+      <w:r>
+        <w:t xml:space="preserve">, </w:t>
+      </w:r>
+      <w:r>
+        <w:t xml:space="preserve">carefree, </w:t>
+      </w:r>
+      <w:r>
+        <w:t>and honest people</w:t>
+      </w:r>
+      <w:r>
+        <w:t>. Likes fast things.</w:t>
+      </w:r>
+    </w:p>
+    <w:p>
+      <w:proofErr w:type="spellStart"/>
+      <w:r>
+        <w:t>Neoroy</w:t>
+      </w:r>
+      <w:proofErr w:type="spellEnd"/>
+      <w:r>
+        <w:t xml:space="preserve">, </w:t>
+      </w:r>
+      <w:proofErr w:type="spellStart"/>
+      <w:r>
+        <w:t>asta</w:t>
+      </w:r>
+      <w:proofErr w:type="spellEnd"/>
+      <w:r>
+        <w:t xml:space="preserve">, shin shining </w:t>
+      </w:r>
+    </w:p>
+    <w:p>
+      <w:r>
+        <w:t>dislikes:</w:t>
+      </w:r>
+      <w:r>
+        <w:t xml:space="preserve"> </w:t>
+      </w:r>
+      <w:proofErr w:type="spellStart"/>
+      <w:r>
+        <w:t>Xeliah</w:t>
+      </w:r>
+      <w:proofErr w:type="spellEnd"/>
+      <w:r>
+        <w:t xml:space="preserve">, Erica blades anyone that is to serious </w:t>
+      </w:r>
+      <w:r>
+        <w:t>or anyone that is tricky.</w:t>
+      </w:r>
+    </w:p>
+    <w:p>
+      <w:r>
+        <w:t xml:space="preserve">habits: </w:t>
+      </w:r>
+      <w:r>
+        <w:t xml:space="preserve"> Usually around </w:t>
+      </w:r>
+      <w:proofErr w:type="spellStart"/>
+      <w:r>
+        <w:t>shados</w:t>
+      </w:r>
+      <w:proofErr w:type="spellEnd"/>
+      <w:r>
+        <w:t xml:space="preserve"> or </w:t>
+      </w:r>
+      <w:proofErr w:type="spellStart"/>
+      <w:r>
+        <w:t>neoroy</w:t>
+      </w:r>
+      <w:proofErr w:type="spellEnd"/>
+      <w:r>
+        <w:t xml:space="preserve"> and likes to joke around with them.</w:t>
+      </w:r>
+    </w:p>
+    <w:p>
+      <w:r>
+        <w:t>goals:</w:t>
+      </w:r>
+      <w:r>
+        <w:t xml:space="preserve"> </w:t>
+      </w:r>
+      <w:r>
+        <w:t xml:space="preserve">Wants to improve and become as strong as </w:t>
+      </w:r>
+      <w:proofErr w:type="spellStart"/>
+      <w:r>
         <w:t>Asta</w:t>
       </w:r>
       <w:proofErr w:type="spellEnd"/>
-    </w:p>
-    <w:p>
-      <w:r>
-        <w:t xml:space="preserve">rank: </w:t>
-      </w:r>
-      <w:r>
-        <w:t>High Platinum</w:t>
+      <w:r>
+        <w:t xml:space="preserve">. </w:t>
+      </w:r>
+    </w:p>
+    <w:p>
+      <w:r>
+        <w:rPr>
+          <w:noProof/>
+        </w:rPr>
+        <w:drawing>
+          <wp:anchor distT="0" distB="0" distL="114300" distR="114300" simplePos="0" relativeHeight="251659264" behindDoc="1" locked="0" layoutInCell="1" allowOverlap="1" wp14:anchorId="05C0AA91" wp14:editId="60DAA28B">
+            <wp:simplePos x="0" y="0"/>
+            <wp:positionH relativeFrom="margin">
+              <wp:posOffset>2225823</wp:posOffset>
+            </wp:positionH>
+            <wp:positionV relativeFrom="paragraph">
+              <wp:posOffset>10426</wp:posOffset>
+            </wp:positionV>
+            <wp:extent cx="5198127" cy="5565250"/>
+            <wp:effectExtent l="0" t="0" r="2540" b="0"/>
+            <wp:wrapNone/>
+            <wp:docPr id="2" name="Picture 2"/>
+            <wp:cNvGraphicFramePr>
+              <a:graphicFrameLocks xmlns:a="http://schemas.openxmlformats.org/drawingml/2006/main" noChangeAspect="1"/>
+            </wp:cNvGraphicFramePr>
+            <a:graphic xmlns:a="http://schemas.openxmlformats.org/drawingml/2006/main">
+              <a:graphicData uri="http://schemas.openxmlformats.org/drawingml/2006/picture">
+                <pic:pic xmlns:pic="http://schemas.openxmlformats.org/drawingml/2006/picture">
+                  <pic:nvPicPr>
+                    <pic:cNvPr id="0" name="Picture 2"/>
+                    <pic:cNvPicPr>
+                      <a:picLocks noChangeAspect="1" noChangeArrowheads="1"/>
+                    </pic:cNvPicPr>
+                  </pic:nvPicPr>
+                  <pic:blipFill>
+                    <a:blip r:embed="rId4" cstate="print">
+                      <a:extLst>
+                        <a:ext uri="{28A0092B-C50C-407E-A947-70E740481C1C}">
+                          <a14:useLocalDpi xmlns:a14="http://schemas.microsoft.com/office/drawing/2010/main" val="0"/>
+                        </a:ext>
+                      </a:extLst>
+                    </a:blip>
+                    <a:srcRect/>
+                    <a:stretch>
+                      <a:fillRect/>
+                    </a:stretch>
+                  </pic:blipFill>
+                  <pic:spPr bwMode="auto">
+                    <a:xfrm>
+                      <a:off x="0" y="0"/>
+                      <a:ext cx="5198127" cy="5565250"/>
+                    </a:xfrm>
+                    <a:prstGeom prst="rect">
+                      <a:avLst/>
+                    </a:prstGeom>
+                    <a:noFill/>
+                    <a:ln>
+                      <a:noFill/>
+                    </a:ln>
+                  </pic:spPr>
+                </pic:pic>
+              </a:graphicData>
+            </a:graphic>
+            <wp14:sizeRelH relativeFrom="page">
+              <wp14:pctWidth>0</wp14:pctWidth>
+            </wp14:sizeRelH>
+            <wp14:sizeRelV relativeFrom="page">
+              <wp14:pctHeight>0</wp14:pctHeight>
+            </wp14:sizeRelV>
+          </wp:anchor>
+        </w:drawing>
+      </w:r>
+    </w:p>
+    <w:p/>
+    <w:p>
+      <w:r>
+        <w:t>character inspiration</w:t>
+      </w:r>
+      <w:r>
+        <w:t>: Joey mix with a hamster</w:t>
       </w:r>
       <w:bookmarkStart w:id="0" w:name="_GoBack"/>
       <w:bookmarkEnd w:id="0"/>
     </w:p>
     <w:p>
       <w:r>
-        <w:t>strength:</w:t>
-      </w:r>
-      <w:r>
-        <w:t xml:space="preserve"> </w:t>
-      </w:r>
-    </w:p>
-    <w:p>
-      <w:r>
-        <w:t>i</w:t>
-      </w:r>
-      <w:r>
-        <w:t xml:space="preserve">nteraction with main character: </w:t>
-      </w:r>
-    </w:p>
-    <w:p>
-      <w:r>
-        <w:t xml:space="preserve">likes: </w:t>
-      </w:r>
-    </w:p>
-    <w:p>
-      <w:r>
-        <w:t>dislikes:</w:t>
-      </w:r>
-    </w:p>
-    <w:p>
-      <w:r>
-        <w:t xml:space="preserve">habits: </w:t>
-      </w:r>
-    </w:p>
-    <w:p>
-      <w:r>
-        <w:t>goals:</w:t>
-      </w:r>
-      <w:r>
-        <w:t xml:space="preserve"> </w:t>
-      </w:r>
-    </w:p>
-    <w:p/>
-    <w:p/>
-    <w:p>
-      <w:r>
-        <w:t>character inspiration</w:t>
-      </w:r>
-      <w:r>
-        <w:t>: Joey mix with a hamster</w:t>
+        <w:rPr>
+          <w:noProof/>
+        </w:rPr>
+        <w:drawing>
+          <wp:anchor distT="0" distB="0" distL="114300" distR="114300" simplePos="0" relativeHeight="251658240" behindDoc="1" locked="0" layoutInCell="1" allowOverlap="1" wp14:anchorId="511152A0" wp14:editId="19CCD4A7">
+            <wp:simplePos x="0" y="0"/>
+            <wp:positionH relativeFrom="margin">
+              <wp:align>left</wp:align>
+            </wp:positionH>
+            <wp:positionV relativeFrom="paragraph">
+              <wp:posOffset>312420</wp:posOffset>
+            </wp:positionV>
+            <wp:extent cx="2181225" cy="2450816"/>
+            <wp:effectExtent l="0" t="0" r="0" b="6985"/>
+            <wp:wrapNone/>
+            <wp:docPr id="1" name="Picture 1"/>
+            <wp:cNvGraphicFramePr>
+              <a:graphicFrameLocks xmlns:a="http://schemas.openxmlformats.org/drawingml/2006/main" noChangeAspect="1"/>
+            </wp:cNvGraphicFramePr>
+            <a:graphic xmlns:a="http://schemas.openxmlformats.org/drawingml/2006/main">
+              <a:graphicData uri="http://schemas.openxmlformats.org/drawingml/2006/picture">
+                <pic:pic xmlns:pic="http://schemas.openxmlformats.org/drawingml/2006/picture">
+                  <pic:nvPicPr>
+                    <pic:cNvPr id="0" name="Picture 1"/>
+                    <pic:cNvPicPr>
+                      <a:picLocks noChangeAspect="1" noChangeArrowheads="1"/>
+                    </pic:cNvPicPr>
+                  </pic:nvPicPr>
+                  <pic:blipFill>
+                    <a:blip r:embed="rId5" cstate="print">
+                      <a:extLst>
+                        <a:ext uri="{28A0092B-C50C-407E-A947-70E740481C1C}">
+                          <a14:useLocalDpi xmlns:a14="http://schemas.microsoft.com/office/drawing/2010/main" val="0"/>
+                        </a:ext>
+                      </a:extLst>
+                    </a:blip>
+                    <a:srcRect/>
+                    <a:stretch>
+                      <a:fillRect/>
+                    </a:stretch>
+                  </pic:blipFill>
+                  <pic:spPr bwMode="auto">
+                    <a:xfrm>
+                      <a:off x="0" y="0"/>
+                      <a:ext cx="2187809" cy="2458214"/>
+                    </a:xfrm>
+                    <a:prstGeom prst="rect">
+                      <a:avLst/>
+                    </a:prstGeom>
+                    <a:noFill/>
+                    <a:ln>
+                      <a:noFill/>
+                    </a:ln>
+                  </pic:spPr>
+                </pic:pic>
+              </a:graphicData>
+            </a:graphic>
+            <wp14:sizeRelH relativeFrom="page">
+              <wp14:pctWidth>0</wp14:pctWidth>
+            </wp14:sizeRelH>
+            <wp14:sizeRelV relativeFrom="page">
+              <wp14:pctHeight>0</wp14:pctHeight>
+            </wp14:sizeRelV>
+          </wp:anchor>
+        </w:drawing>
       </w:r>
     </w:p>
     <w:sectPr>

</xml_diff>